<commit_message>
Restore specifications.docx to the original version
</commit_message>
<xml_diff>
--- a/specifications.docx
+++ b/specifications.docx
@@ -6,7 +6,7 @@
       <w:pPr>
         <w:rPr>
           <w:rFonts w:hint="default"/>
-          <w:lang w:val="vi-VN"/>
+          <w:lang w:val="en-US"/>
         </w:rPr>
       </w:pPr>
       <w:r>
@@ -14,14 +14,7 @@
           <w:rFonts w:hint="default"/>
           <w:lang w:val="en-US"/>
         </w:rPr>
-        <w:t>Test</w:t>
-      </w:r>
-      <w:r>
-        <w:rPr>
-          <w:rFonts w:hint="default"/>
-          <w:lang w:val="vi-VN"/>
-        </w:rPr>
-        <w:t xml:space="preserve"> lớp 12522T.1</w:t>
+        <w:t>test</w:t>
       </w:r>
       <w:bookmarkStart w:id="0" w:name="_GoBack"/>
       <w:bookmarkEnd w:id="0"/>

</xml_diff>